<commit_message>
added alert when submitting paper
</commit_message>
<xml_diff>
--- a/Phase I - REPORT.docx
+++ b/Phase I - REPORT.docx
@@ -33,6 +33,7 @@
         </w:rPr>
         <w:t xml:space="preserve">For your project, please prepare </w:t>
       </w:r>
+      <w:proofErr w:type="gramStart"/>
       <w:r>
         <w:rPr>
           <w:b/>
@@ -42,7 +43,19 @@
           <w:szCs w:val="24"/>
           <w:u w:val="single"/>
         </w:rPr>
-        <w:t>one PDF file</w:t>
+        <w:t>one</w:t>
+      </w:r>
+      <w:proofErr w:type="gramEnd"/>
+      <w:r>
+        <w:rPr>
+          <w:b/>
+          <w:bCs/>
+          <w:color w:val="FF0000"/>
+          <w:sz w:val="24"/>
+          <w:szCs w:val="24"/>
+          <w:u w:val="single"/>
+        </w:rPr>
+        <w:t xml:space="preserve"> PDF file</w:t>
       </w:r>
       <w:r>
         <w:rPr>
@@ -320,12 +333,21 @@
         </w:rPr>
         <w:t xml:space="preserve"> </w:t>
       </w:r>
-      <w:r>
-        <w:rPr>
-          <w:sz w:val="24"/>
-          <w:szCs w:val="24"/>
-        </w:rPr>
-        <w:t>detail the list of accomplished tasks</w:t>
+      <w:proofErr w:type="gramStart"/>
+      <w:r>
+        <w:rPr>
+          <w:sz w:val="24"/>
+          <w:szCs w:val="24"/>
+        </w:rPr>
+        <w:t>detail</w:t>
+      </w:r>
+      <w:proofErr w:type="gramEnd"/>
+      <w:r>
+        <w:rPr>
+          <w:sz w:val="24"/>
+          <w:szCs w:val="24"/>
+        </w:rPr>
+        <w:t xml:space="preserve"> the list of accomplished tasks</w:t>
       </w:r>
       <w:r>
         <w:rPr>
@@ -528,7 +550,23 @@
           <w:sz w:val="24"/>
           <w:szCs w:val="24"/>
         </w:rPr>
-        <w:t>Provide a link to download a zipped folder containing your (e.g. through google drive).</w:t>
+        <w:t>Provide a link to download a zipped folder containing your (</w:t>
+      </w:r>
+      <w:proofErr w:type="gramStart"/>
+      <w:r>
+        <w:rPr>
+          <w:sz w:val="24"/>
+          <w:szCs w:val="24"/>
+        </w:rPr>
+        <w:t>e.g.</w:t>
+      </w:r>
+      <w:proofErr w:type="gramEnd"/>
+      <w:r>
+        <w:rPr>
+          <w:sz w:val="24"/>
+          <w:szCs w:val="24"/>
+        </w:rPr>
+        <w:t xml:space="preserve"> through google drive).</w:t>
       </w:r>
     </w:p>
     <w:p>
@@ -874,27 +912,7 @@
                 <w:szCs w:val="24"/>
                 <w:highlight w:val="yellow"/>
               </w:rPr>
-              <w:t>Abdulla Al-</w:t>
-            </w:r>
-            <w:proofErr w:type="spellStart"/>
-            <w:r>
-              <w:rPr>
-                <w:bCs/>
-                <w:sz w:val="24"/>
-                <w:szCs w:val="24"/>
-                <w:highlight w:val="yellow"/>
-              </w:rPr>
-              <w:t>malki</w:t>
-            </w:r>
-            <w:proofErr w:type="spellEnd"/>
-            <w:r>
-              <w:rPr>
-                <w:bCs/>
-                <w:sz w:val="24"/>
-                <w:szCs w:val="24"/>
-                <w:highlight w:val="yellow"/>
-              </w:rPr>
-              <w:t xml:space="preserve"> (202009135)</w:t>
+              <w:t>Abdulla Al-malki (202009135)</w:t>
             </w:r>
           </w:p>
           <w:p>
@@ -1140,6 +1158,7 @@
         </w:rPr>
         <w:t xml:space="preserve"> or </w:t>
       </w:r>
+      <w:proofErr w:type="gramStart"/>
       <w:r>
         <w:rPr>
           <w:b/>
@@ -1149,7 +1168,19 @@
           <w:szCs w:val="21"/>
           <w:highlight w:val="yellow"/>
         </w:rPr>
-        <w:t>Not done</w:t>
+        <w:t>Not</w:t>
+      </w:r>
+      <w:proofErr w:type="gramEnd"/>
+      <w:r>
+        <w:rPr>
+          <w:b/>
+          <w:i/>
+          <w:iCs/>
+          <w:sz w:val="21"/>
+          <w:szCs w:val="21"/>
+          <w:highlight w:val="yellow"/>
+        </w:rPr>
+        <w:t xml:space="preserve"> done</w:t>
       </w:r>
       <w:r>
         <w:rPr>
@@ -1996,7 +2027,23 @@
                 <w:sz w:val="20"/>
                 <w:szCs w:val="20"/>
               </w:rPr>
-              <w:t xml:space="preserve"> detail the list of accomplished tasks by the member, </w:t>
+              <w:t xml:space="preserve"> </w:t>
+            </w:r>
+            <w:proofErr w:type="gramStart"/>
+            <w:r>
+              <w:rPr>
+                <w:sz w:val="20"/>
+                <w:szCs w:val="20"/>
+              </w:rPr>
+              <w:t>detail</w:t>
+            </w:r>
+            <w:proofErr w:type="gramEnd"/>
+            <w:r>
+              <w:rPr>
+                <w:sz w:val="20"/>
+                <w:szCs w:val="20"/>
+              </w:rPr>
+              <w:t xml:space="preserve"> the list of accomplished tasks by the member, </w:t>
             </w:r>
             <w:r>
               <w:rPr>
@@ -2030,7 +2077,23 @@
                 <w:sz w:val="20"/>
                 <w:szCs w:val="20"/>
               </w:rPr>
-              <w:t>Team coordination: describe in a concise way how the team members collaborated to achieve the project. List the collaboration tools that you have used, if any</w:t>
+              <w:t xml:space="preserve">Team coordination: describe in a concise way how the team members collaborated to achieve the project. List the collaboration tools that you have </w:t>
+            </w:r>
+            <w:proofErr w:type="gramStart"/>
+            <w:r>
+              <w:rPr>
+                <w:sz w:val="20"/>
+                <w:szCs w:val="20"/>
+              </w:rPr>
+              <w:t>used, if</w:t>
+            </w:r>
+            <w:proofErr w:type="gramEnd"/>
+            <w:r>
+              <w:rPr>
+                <w:sz w:val="20"/>
+                <w:szCs w:val="20"/>
+              </w:rPr>
+              <w:t xml:space="preserve"> any</w:t>
             </w:r>
           </w:p>
           <w:p>
@@ -2333,6 +2396,7 @@
       <w:r>
         <w:t xml:space="preserve"> (lose 40% of assigned grade and </w:t>
       </w:r>
+      <w:proofErr w:type="gramStart"/>
       <w:r>
         <w:rPr>
           <w:b/>
@@ -2340,7 +2404,17 @@
           <w:i/>
           <w:iCs/>
         </w:rPr>
-        <w:t>Not done</w:t>
+        <w:t>Not</w:t>
+      </w:r>
+      <w:proofErr w:type="gramEnd"/>
+      <w:r>
+        <w:rPr>
+          <w:b/>
+          <w:bCs/>
+          <w:i/>
+          <w:iCs/>
+        </w:rPr>
+        <w:t xml:space="preserve"> done</w:t>
       </w:r>
       <w:r>
         <w:t xml:space="preserve"> (get 0). The remaining grade is assigned to the quality of the implementation. </w:t>
@@ -2352,7 +2426,15 @@
         <w:ind w:left="20" w:right="249"/>
       </w:pPr>
       <w:r>
-        <w:t xml:space="preserve">In case your implementation is not working then 40% of the grade will be lost and the remaining 60% will be determined based on of the code quality and how close your solution to the working implementation. </w:t>
+        <w:t xml:space="preserve">In case your implementation is not working then 40% of the grade will be lost and the remaining 60% will be determined based </w:t>
+      </w:r>
+      <w:proofErr w:type="gramStart"/>
+      <w:r>
+        <w:t>on of</w:t>
+      </w:r>
+      <w:proofErr w:type="gramEnd"/>
+      <w:r>
+        <w:t xml:space="preserve"> the code quality and how close your solution to the working implementation. </w:t>
       </w:r>
     </w:p>
     <w:p>
@@ -2598,17 +2680,7 @@
           <w:szCs w:val="24"/>
           <w:lang w:bidi="ar-QA"/>
         </w:rPr>
-        <w:t>Submit paper</w:t>
-      </w:r>
-      <w:r>
-        <w:rPr>
-          <w:b/>
-          <w:bCs/>
-          <w:sz w:val="24"/>
-          <w:szCs w:val="24"/>
-          <w:lang w:bidi="ar-QA"/>
-        </w:rPr>
-        <w:t xml:space="preserve"> </w:t>
+        <w:t xml:space="preserve">Submit paper </w:t>
       </w:r>
       <w:r>
         <w:rPr>
@@ -2659,17 +2731,7 @@
           <w:szCs w:val="24"/>
           <w:lang w:bidi="ar-QA"/>
         </w:rPr>
-        <w:t>Review paper</w:t>
-      </w:r>
-      <w:r>
-        <w:rPr>
-          <w:b/>
-          <w:bCs/>
-          <w:sz w:val="24"/>
-          <w:szCs w:val="24"/>
-          <w:lang w:bidi="ar-QA"/>
-        </w:rPr>
-        <w:t xml:space="preserve"> </w:t>
+        <w:t xml:space="preserve">Review paper </w:t>
       </w:r>
       <w:r>
         <w:rPr>
@@ -2760,15 +2822,7 @@
           <w:szCs w:val="24"/>
           <w:lang w:bidi="ar-QA"/>
         </w:rPr>
-        <w:t xml:space="preserve">– </w:t>
-      </w:r>
-      <w:r>
-        <w:rPr>
-          <w:sz w:val="24"/>
-          <w:szCs w:val="24"/>
-          <w:lang w:bidi="ar-QA"/>
-        </w:rPr>
-        <w:t>server-side</w:t>
+        <w:t>– server-side</w:t>
       </w:r>
       <w:r>
         <w:rPr>
@@ -2809,31 +2863,15 @@
           <w:szCs w:val="24"/>
           <w:lang w:bidi="ar-QA"/>
         </w:rPr>
-        <w:t xml:space="preserve">– </w:t>
-      </w:r>
-      <w:r>
-        <w:rPr>
-          <w:sz w:val="24"/>
-          <w:szCs w:val="24"/>
-          <w:lang w:bidi="ar-QA"/>
-        </w:rPr>
-        <w:t>server-side</w:t>
-      </w:r>
-      <w:r>
-        <w:rPr>
-          <w:sz w:val="24"/>
-          <w:szCs w:val="24"/>
-          <w:lang w:bidi="ar-QA"/>
-        </w:rPr>
-        <w:t xml:space="preserve"> </w:t>
-      </w:r>
-      <w:r>
-        <w:rPr>
-          <w:sz w:val="24"/>
-          <w:szCs w:val="24"/>
-          <w:lang w:bidi="ar-QA"/>
-        </w:rPr>
-        <w:t>(pdf upload and download not implemented)</w:t>
+        <w:t>– server-side</w:t>
+      </w:r>
+      <w:r>
+        <w:rPr>
+          <w:sz w:val="24"/>
+          <w:szCs w:val="24"/>
+          <w:lang w:bidi="ar-QA"/>
+        </w:rPr>
+        <w:t xml:space="preserve"> (pdf upload and download not implemented)</w:t>
       </w:r>
     </w:p>
     <w:p>
@@ -3063,10 +3101,18 @@
       </w:r>
       <w:proofErr w:type="spellEnd"/>
       <w:r>
-        <w:t>/papers” has its own repository file for papers uses</w:t>
-      </w:r>
-      <w:r>
-        <w:t>, and etc</w:t>
+        <w:t xml:space="preserve">/papers” has its own repository file for papers </w:t>
+      </w:r>
+      <w:proofErr w:type="gramStart"/>
+      <w:r>
+        <w:t>uses</w:t>
+      </w:r>
+      <w:r>
+        <w:t>, and</w:t>
+      </w:r>
+      <w:proofErr w:type="gramEnd"/>
+      <w:r>
+        <w:t xml:space="preserve"> etc</w:t>
       </w:r>
       <w:r>
         <w:t>.</w:t>
@@ -3181,6 +3227,132 @@
     </w:p>
     <w:p>
       <w:pPr>
+        <w:rPr>
+          <w:b/>
+          <w:bCs/>
+          <w:sz w:val="24"/>
+          <w:szCs w:val="24"/>
+        </w:rPr>
+      </w:pPr>
+      <w:r>
+        <w:rPr>
+          <w:b/>
+          <w:bCs/>
+          <w:sz w:val="24"/>
+          <w:szCs w:val="24"/>
+        </w:rPr>
+        <w:t>Test wrong account</w:t>
+      </w:r>
+    </w:p>
+    <w:p>
+      <w:r>
+        <w:drawing>
+          <wp:inline distT="0" distB="0" distL="0" distR="0" wp14:anchorId="6B161C75" wp14:editId="5CA20186">
+            <wp:extent cx="5943600" cy="3832860"/>
+            <wp:effectExtent l="0" t="0" r="0" b="0"/>
+            <wp:docPr id="1839912525" name="Picture 1"/>
+            <wp:cNvGraphicFramePr>
+              <a:graphicFrameLocks xmlns:a="http://schemas.openxmlformats.org/drawingml/2006/main" noChangeAspect="1"/>
+            </wp:cNvGraphicFramePr>
+            <a:graphic xmlns:a="http://schemas.openxmlformats.org/drawingml/2006/main">
+              <a:graphicData uri="http://schemas.openxmlformats.org/drawingml/2006/picture">
+                <pic:pic xmlns:pic="http://schemas.openxmlformats.org/drawingml/2006/picture">
+                  <pic:nvPicPr>
+                    <pic:cNvPr id="1839912525" name=""/>
+                    <pic:cNvPicPr/>
+                  </pic:nvPicPr>
+                  <pic:blipFill>
+                    <a:blip r:embed="rId8"/>
+                    <a:stretch>
+                      <a:fillRect/>
+                    </a:stretch>
+                  </pic:blipFill>
+                  <pic:spPr>
+                    <a:xfrm>
+                      <a:off x="0" y="0"/>
+                      <a:ext cx="5943600" cy="3832860"/>
+                    </a:xfrm>
+                    <a:prstGeom prst="rect">
+                      <a:avLst/>
+                    </a:prstGeom>
+                  </pic:spPr>
+                </pic:pic>
+              </a:graphicData>
+            </a:graphic>
+          </wp:inline>
+        </w:drawing>
+      </w:r>
+    </w:p>
+    <w:p>
+      <w:r>
+        <w:lastRenderedPageBreak/>
+        <w:drawing>
+          <wp:inline distT="0" distB="0" distL="0" distR="0" wp14:anchorId="543509D0" wp14:editId="2EBD8ACE">
+            <wp:extent cx="5468113" cy="3762900"/>
+            <wp:effectExtent l="0" t="0" r="0" b="9525"/>
+            <wp:docPr id="445637763" name="Picture 1" descr="Graphical user interface, application&#10;&#10;Description automatically generated"/>
+            <wp:cNvGraphicFramePr>
+              <a:graphicFrameLocks xmlns:a="http://schemas.openxmlformats.org/drawingml/2006/main" noChangeAspect="1"/>
+            </wp:cNvGraphicFramePr>
+            <a:graphic xmlns:a="http://schemas.openxmlformats.org/drawingml/2006/main">
+              <a:graphicData uri="http://schemas.openxmlformats.org/drawingml/2006/picture">
+                <pic:pic xmlns:pic="http://schemas.openxmlformats.org/drawingml/2006/picture">
+                  <pic:nvPicPr>
+                    <pic:cNvPr id="445637763" name="Picture 1" descr="Graphical user interface, application&#10;&#10;Description automatically generated"/>
+                    <pic:cNvPicPr/>
+                  </pic:nvPicPr>
+                  <pic:blipFill>
+                    <a:blip r:embed="rId9"/>
+                    <a:stretch>
+                      <a:fillRect/>
+                    </a:stretch>
+                  </pic:blipFill>
+                  <pic:spPr>
+                    <a:xfrm>
+                      <a:off x="0" y="0"/>
+                      <a:ext cx="5468113" cy="3762900"/>
+                    </a:xfrm>
+                    <a:prstGeom prst="rect">
+                      <a:avLst/>
+                    </a:prstGeom>
+                  </pic:spPr>
+                </pic:pic>
+              </a:graphicData>
+            </a:graphic>
+          </wp:inline>
+        </w:drawing>
+      </w:r>
+    </w:p>
+    <w:p>
+      <w:pPr>
+        <w:rPr>
+          <w:b/>
+          <w:bCs/>
+          <w:sz w:val="24"/>
+          <w:szCs w:val="24"/>
+        </w:rPr>
+      </w:pPr>
+      <w:r>
+        <w:rPr>
+          <w:b/>
+          <w:bCs/>
+          <w:sz w:val="24"/>
+          <w:szCs w:val="24"/>
+        </w:rPr>
+        <w:t xml:space="preserve">Correct account redirects to the </w:t>
+      </w:r>
+      <w:r>
+        <w:rPr>
+          <w:b/>
+          <w:bCs/>
+          <w:sz w:val="24"/>
+          <w:szCs w:val="24"/>
+        </w:rPr>
+        <w:t>user’s page.</w:t>
+      </w:r>
+    </w:p>
+    <w:p>
+      <w:pPr>
         <w:pStyle w:val="Heading1"/>
         <w:numPr>
           <w:ilvl w:val="1"/>
@@ -3198,6 +3370,209 @@
           <w:szCs w:val="24"/>
         </w:rPr>
         <w:t>Submit paper</w:t>
+      </w:r>
+    </w:p>
+    <w:p>
+      <w:r>
+        <w:drawing>
+          <wp:inline distT="0" distB="0" distL="0" distR="0" wp14:anchorId="5C94EBE1" wp14:editId="6D33DC47">
+            <wp:extent cx="5943600" cy="2724785"/>
+            <wp:effectExtent l="0" t="0" r="0" b="0"/>
+            <wp:docPr id="1010435390" name="Picture 1" descr="Graphical user interface, text, application&#10;&#10;Description automatically generated"/>
+            <wp:cNvGraphicFramePr>
+              <a:graphicFrameLocks xmlns:a="http://schemas.openxmlformats.org/drawingml/2006/main" noChangeAspect="1"/>
+            </wp:cNvGraphicFramePr>
+            <a:graphic xmlns:a="http://schemas.openxmlformats.org/drawingml/2006/main">
+              <a:graphicData uri="http://schemas.openxmlformats.org/drawingml/2006/picture">
+                <pic:pic xmlns:pic="http://schemas.openxmlformats.org/drawingml/2006/picture">
+                  <pic:nvPicPr>
+                    <pic:cNvPr id="1010435390" name="Picture 1" descr="Graphical user interface, text, application&#10;&#10;Description automatically generated"/>
+                    <pic:cNvPicPr/>
+                  </pic:nvPicPr>
+                  <pic:blipFill>
+                    <a:blip r:embed="rId10"/>
+                    <a:stretch>
+                      <a:fillRect/>
+                    </a:stretch>
+                  </pic:blipFill>
+                  <pic:spPr>
+                    <a:xfrm>
+                      <a:off x="0" y="0"/>
+                      <a:ext cx="5943600" cy="2724785"/>
+                    </a:xfrm>
+                    <a:prstGeom prst="rect">
+                      <a:avLst/>
+                    </a:prstGeom>
+                  </pic:spPr>
+                </pic:pic>
+              </a:graphicData>
+            </a:graphic>
+          </wp:inline>
+        </w:drawing>
+      </w:r>
+    </w:p>
+    <w:p>
+      <w:pPr>
+        <w:rPr>
+          <w:noProof/>
+        </w:rPr>
+      </w:pPr>
+      <w:r>
+        <w:lastRenderedPageBreak/>
+        <w:drawing>
+          <wp:inline distT="0" distB="0" distL="0" distR="0" wp14:anchorId="2B3B21B0" wp14:editId="365726AB">
+            <wp:extent cx="5943600" cy="5806440"/>
+            <wp:effectExtent l="0" t="0" r="0" b="3810"/>
+            <wp:docPr id="2038419717" name="Picture 1" descr="Graphical user interface, application&#10;&#10;Description automatically generated"/>
+            <wp:cNvGraphicFramePr>
+              <a:graphicFrameLocks xmlns:a="http://schemas.openxmlformats.org/drawingml/2006/main" noChangeAspect="1"/>
+            </wp:cNvGraphicFramePr>
+            <a:graphic xmlns:a="http://schemas.openxmlformats.org/drawingml/2006/main">
+              <a:graphicData uri="http://schemas.openxmlformats.org/drawingml/2006/picture">
+                <pic:pic xmlns:pic="http://schemas.openxmlformats.org/drawingml/2006/picture">
+                  <pic:nvPicPr>
+                    <pic:cNvPr id="2038419717" name="Picture 1" descr="Graphical user interface, application&#10;&#10;Description automatically generated"/>
+                    <pic:cNvPicPr/>
+                  </pic:nvPicPr>
+                  <pic:blipFill>
+                    <a:blip r:embed="rId11"/>
+                    <a:stretch>
+                      <a:fillRect/>
+                    </a:stretch>
+                  </pic:blipFill>
+                  <pic:spPr>
+                    <a:xfrm>
+                      <a:off x="0" y="0"/>
+                      <a:ext cx="5943600" cy="5806440"/>
+                    </a:xfrm>
+                    <a:prstGeom prst="rect">
+                      <a:avLst/>
+                    </a:prstGeom>
+                  </pic:spPr>
+                </pic:pic>
+              </a:graphicData>
+            </a:graphic>
+          </wp:inline>
+        </w:drawing>
+      </w:r>
+      <w:r>
+        <w:rPr>
+          <w:noProof/>
+        </w:rPr>
+        <w:t xml:space="preserve"> </w:t>
+      </w:r>
+      <w:r>
+        <w:rPr>
+          <w:b/>
+          <w:bCs/>
+        </w:rPr>
+        <w:drawing>
+          <wp:inline distT="0" distB="0" distL="0" distR="0" wp14:anchorId="745FA023" wp14:editId="138F47B1">
+            <wp:extent cx="3400900" cy="1914792"/>
+            <wp:effectExtent l="0" t="0" r="9525" b="9525"/>
+            <wp:docPr id="21671347" name="Picture 1" descr="Graphical user interface, text, application&#10;&#10;Description automatically generated"/>
+            <wp:cNvGraphicFramePr>
+              <a:graphicFrameLocks xmlns:a="http://schemas.openxmlformats.org/drawingml/2006/main" noChangeAspect="1"/>
+            </wp:cNvGraphicFramePr>
+            <a:graphic xmlns:a="http://schemas.openxmlformats.org/drawingml/2006/main">
+              <a:graphicData uri="http://schemas.openxmlformats.org/drawingml/2006/picture">
+                <pic:pic xmlns:pic="http://schemas.openxmlformats.org/drawingml/2006/picture">
+                  <pic:nvPicPr>
+                    <pic:cNvPr id="21671347" name="Picture 1" descr="Graphical user interface, text, application&#10;&#10;Description automatically generated"/>
+                    <pic:cNvPicPr/>
+                  </pic:nvPicPr>
+                  <pic:blipFill>
+                    <a:blip r:embed="rId12"/>
+                    <a:stretch>
+                      <a:fillRect/>
+                    </a:stretch>
+                  </pic:blipFill>
+                  <pic:spPr>
+                    <a:xfrm>
+                      <a:off x="0" y="0"/>
+                      <a:ext cx="3400900" cy="1914792"/>
+                    </a:xfrm>
+                    <a:prstGeom prst="rect">
+                      <a:avLst/>
+                    </a:prstGeom>
+                  </pic:spPr>
+                </pic:pic>
+              </a:graphicData>
+            </a:graphic>
+          </wp:inline>
+        </w:drawing>
+      </w:r>
+    </w:p>
+    <w:p>
+      <w:pPr>
+        <w:rPr>
+          <w:b/>
+          <w:bCs/>
+        </w:rPr>
+      </w:pPr>
+      <w:r>
+        <w:rPr>
+          <w:b/>
+          <w:bCs/>
+        </w:rPr>
+        <w:t xml:space="preserve">Presenter is chosen and authors </w:t>
+      </w:r>
+      <w:r>
+        <w:rPr>
+          <w:b/>
+          <w:bCs/>
+        </w:rPr>
+        <w:t>more authors can be added.</w:t>
+      </w:r>
+    </w:p>
+    <w:p>
+      <w:pPr>
+        <w:rPr>
+          <w:b/>
+          <w:bCs/>
+        </w:rPr>
+      </w:pPr>
+      <w:r>
+        <w:rPr>
+          <w:b/>
+          <w:bCs/>
+        </w:rPr>
+        <w:lastRenderedPageBreak/>
+        <w:drawing>
+          <wp:inline distT="0" distB="0" distL="0" distR="0" wp14:anchorId="48C1853D" wp14:editId="432146FB">
+            <wp:extent cx="5087060" cy="1667108"/>
+            <wp:effectExtent l="0" t="0" r="0" b="9525"/>
+            <wp:docPr id="267664983" name="Picture 1"/>
+            <wp:cNvGraphicFramePr>
+              <a:graphicFrameLocks xmlns:a="http://schemas.openxmlformats.org/drawingml/2006/main" noChangeAspect="1"/>
+            </wp:cNvGraphicFramePr>
+            <a:graphic xmlns:a="http://schemas.openxmlformats.org/drawingml/2006/main">
+              <a:graphicData uri="http://schemas.openxmlformats.org/drawingml/2006/picture">
+                <pic:pic xmlns:pic="http://schemas.openxmlformats.org/drawingml/2006/picture">
+                  <pic:nvPicPr>
+                    <pic:cNvPr id="267664983" name=""/>
+                    <pic:cNvPicPr/>
+                  </pic:nvPicPr>
+                  <pic:blipFill>
+                    <a:blip r:embed="rId13"/>
+                    <a:stretch>
+                      <a:fillRect/>
+                    </a:stretch>
+                  </pic:blipFill>
+                  <pic:spPr>
+                    <a:xfrm>
+                      <a:off x="0" y="0"/>
+                      <a:ext cx="5087060" cy="1667108"/>
+                    </a:xfrm>
+                    <a:prstGeom prst="rect">
+                      <a:avLst/>
+                    </a:prstGeom>
+                  </pic:spPr>
+                </pic:pic>
+              </a:graphicData>
+            </a:graphic>
+          </wp:inline>
+        </w:drawing>
       </w:r>
     </w:p>
     <w:p>
@@ -3326,6 +3701,16 @@
         </w:rPr>
         <w:t>Abdulla:</w:t>
       </w:r>
+      <w:r>
+        <w:rPr>
+          <w:b/>
+          <w:bCs/>
+          <w:sz w:val="24"/>
+          <w:szCs w:val="24"/>
+          <w:lang w:bidi="ar-QA"/>
+        </w:rPr>
+        <w:t xml:space="preserve"> 25%</w:t>
+      </w:r>
     </w:p>
     <w:p>
       <w:pPr>
@@ -3443,9 +3828,7 @@
         </w:rPr>
         <w:t>Ahmed:</w:t>
       </w:r>
-    </w:p>
-    <w:p>
-      <w:pPr>
+      <w:r>
         <w:rPr>
           <w:b/>
           <w:bCs/>
@@ -3453,8 +3836,11 @@
           <w:szCs w:val="24"/>
           <w:lang w:bidi="ar-QA"/>
         </w:rPr>
-      </w:pPr>
-      <w:r>
+        <w:t xml:space="preserve"> 25%</w:t>
+      </w:r>
+    </w:p>
+    <w:p>
+      <w:pPr>
         <w:rPr>
           <w:b/>
           <w:bCs/>
@@ -3462,7 +3848,26 @@
           <w:szCs w:val="24"/>
           <w:lang w:bidi="ar-QA"/>
         </w:rPr>
+      </w:pPr>
+      <w:r>
+        <w:rPr>
+          <w:b/>
+          <w:bCs/>
+          <w:sz w:val="24"/>
+          <w:szCs w:val="24"/>
+          <w:lang w:bidi="ar-QA"/>
+        </w:rPr>
         <w:t>Mohammed:</w:t>
+      </w:r>
+      <w:r>
+        <w:rPr>
+          <w:b/>
+          <w:bCs/>
+          <w:sz w:val="24"/>
+          <w:szCs w:val="24"/>
+          <w:lang w:bidi="ar-QA"/>
+        </w:rPr>
+        <w:t xml:space="preserve"> 25%</w:t>
       </w:r>
     </w:p>
     <w:p>
@@ -3565,41 +3970,34 @@
           <w:szCs w:val="24"/>
           <w:lang w:bidi="ar-QA"/>
         </w:rPr>
-        <w:lastRenderedPageBreak/>
         <w:t>Youssef:</w:t>
       </w:r>
-    </w:p>
-    <w:p>
-      <w:pPr>
-        <w:rPr>
-          <w:sz w:val="24"/>
-          <w:szCs w:val="24"/>
-          <w:lang w:bidi="ar-QA"/>
-        </w:rPr>
-      </w:pPr>
-      <w:r>
-        <w:rPr>
-          <w:sz w:val="24"/>
-          <w:szCs w:val="24"/>
-          <w:lang w:bidi="ar-QA"/>
-        </w:rPr>
-        <w:t>-Made</w:t>
-      </w:r>
-      <w:r>
-        <w:rPr>
-          <w:sz w:val="24"/>
-          <w:szCs w:val="24"/>
-          <w:lang w:bidi="ar-QA"/>
-        </w:rPr>
-        <w:t xml:space="preserve"> the server-side implementation of the </w:t>
-      </w:r>
-      <w:r>
-        <w:rPr>
-          <w:sz w:val="24"/>
-          <w:szCs w:val="24"/>
-          <w:lang w:bidi="ar-QA"/>
-        </w:rPr>
-        <w:t xml:space="preserve">papers: getting and posting papers as well as getting and updating a specific paper through web </w:t>
+      <w:r>
+        <w:rPr>
+          <w:b/>
+          <w:bCs/>
+          <w:sz w:val="24"/>
+          <w:szCs w:val="24"/>
+          <w:lang w:bidi="ar-QA"/>
+        </w:rPr>
+        <w:t xml:space="preserve"> 25%</w:t>
+      </w:r>
+    </w:p>
+    <w:p>
+      <w:pPr>
+        <w:rPr>
+          <w:sz w:val="24"/>
+          <w:szCs w:val="24"/>
+          <w:lang w:bidi="ar-QA"/>
+        </w:rPr>
+      </w:pPr>
+      <w:r>
+        <w:rPr>
+          <w:sz w:val="24"/>
+          <w:szCs w:val="24"/>
+          <w:lang w:bidi="ar-QA"/>
+        </w:rPr>
+        <w:t xml:space="preserve">-Made the server-side implementation of the papers: getting and posting papers as well as getting and updating a specific paper through web </w:t>
       </w:r>
       <w:proofErr w:type="spellStart"/>
       <w:r>
@@ -4912,6 +5310,7 @@
   <w:style w:type="paragraph" w:default="1" w:styleId="Normal">
     <w:name w:val="Normal"/>
     <w:qFormat/>
+    <w:rsid w:val="00DD7EEC"/>
   </w:style>
   <w:style w:type="paragraph" w:styleId="Heading1">
     <w:name w:val="heading 1"/>
@@ -4964,7 +5363,6 @@
   <w:style w:type="character" w:default="1" w:styleId="DefaultParagraphFont">
     <w:name w:val="Default Paragraph Font"/>
     <w:uiPriority w:val="1"/>
-    <w:semiHidden/>
     <w:unhideWhenUsed/>
   </w:style>
   <w:style w:type="table" w:default="1" w:styleId="TableNormal">

</xml_diff>